<commit_message>
prompt and formatting iteration
</commit_message>
<xml_diff>
--- a/shared/pandoc_template.docx
+++ b/shared/pandoc_template.docx
@@ -5,73 +5,40 @@
     <w:p>
       <w:pPr>
         <w:pStyle w:val="Title"/>
-        <w:rPr>
-          <w:rFonts w:ascii="Cambria Math" w:hAnsi="Cambria Math"/>
-        </w:rPr>
-      </w:pPr>
-      <w:r>
-        <w:rPr>
-          <w:rFonts w:ascii="Cambria Math" w:hAnsi="Cambria Math"/>
-        </w:rPr>
+      </w:pPr>
+      <w:r>
         <w:t>Title</w:t>
       </w:r>
     </w:p>
     <w:p>
       <w:pPr>
         <w:pStyle w:val="Subtitle"/>
-        <w:rPr>
-          <w:rFonts w:ascii="Cambria Math" w:hAnsi="Cambria Math"/>
-        </w:rPr>
-      </w:pPr>
-      <w:r>
-        <w:rPr>
-          <w:rFonts w:ascii="Cambria Math" w:hAnsi="Cambria Math"/>
-        </w:rPr>
+      </w:pPr>
+      <w:r>
         <w:t>Subtitle</w:t>
       </w:r>
     </w:p>
     <w:p>
       <w:pPr>
         <w:pStyle w:val="Author"/>
-        <w:rPr>
-          <w:rFonts w:ascii="Cambria Math" w:hAnsi="Cambria Math"/>
-        </w:rPr>
-      </w:pPr>
-      <w:r>
-        <w:rPr>
-          <w:rFonts w:ascii="Cambria Math" w:hAnsi="Cambria Math"/>
-        </w:rPr>
+      </w:pPr>
+      <w:r>
         <w:t>Author</w:t>
       </w:r>
     </w:p>
     <w:p>
       <w:pPr>
         <w:pStyle w:val="Date"/>
-        <w:rPr>
-          <w:rFonts w:ascii="Cambria Math" w:hAnsi="Cambria Math"/>
-        </w:rPr>
-      </w:pPr>
-      <w:r>
-        <w:rPr>
-          <w:rFonts w:ascii="Cambria Math" w:hAnsi="Cambria Math"/>
-        </w:rPr>
+      </w:pPr>
+      <w:r>
         <w:t>Date</w:t>
       </w:r>
     </w:p>
     <w:p>
       <w:pPr>
         <w:pStyle w:val="Abstract"/>
-        <w:pBdr>
-          <w:bottom w:val="single" w:sz="6" w:space="1" w:color="auto"/>
-        </w:pBdr>
-        <w:rPr>
-          <w:rFonts w:ascii="Cambria Math" w:hAnsi="Cambria Math"/>
-        </w:rPr>
-      </w:pPr>
-      <w:r>
-        <w:rPr>
-          <w:rFonts w:ascii="Cambria Math" w:hAnsi="Cambria Math"/>
-        </w:rPr>
+      </w:pPr>
+      <w:r>
         <w:t>Abstract</w:t>
       </w:r>
     </w:p>
@@ -118,15 +85,9 @@
     <w:p>
       <w:pPr>
         <w:pStyle w:val="Heading5"/>
-        <w:rPr>
-          <w:rFonts w:ascii="Cambria Math" w:hAnsi="Cambria Math"/>
-        </w:rPr>
       </w:pPr>
       <w:bookmarkStart w:id="4" w:name="heading-5"/>
       <w:r>
-        <w:rPr>
-          <w:rFonts w:ascii="Cambria Math" w:hAnsi="Cambria Math"/>
-        </w:rPr>
         <w:t>Heading 5</w:t>
       </w:r>
       <w:bookmarkEnd w:id="4"/>
@@ -134,15 +95,9 @@
     <w:p>
       <w:pPr>
         <w:pStyle w:val="Heading6"/>
-        <w:rPr>
-          <w:rFonts w:ascii="Cambria Math" w:hAnsi="Cambria Math"/>
-        </w:rPr>
       </w:pPr>
       <w:bookmarkStart w:id="5" w:name="heading-6"/>
       <w:r>
-        <w:rPr>
-          <w:rFonts w:ascii="Cambria Math" w:hAnsi="Cambria Math"/>
-        </w:rPr>
         <w:t>Heading 6</w:t>
       </w:r>
       <w:bookmarkEnd w:id="5"/>
@@ -150,15 +105,9 @@
     <w:p>
       <w:pPr>
         <w:pStyle w:val="Heading7"/>
-        <w:rPr>
-          <w:rFonts w:ascii="Cambria Math" w:hAnsi="Cambria Math"/>
-        </w:rPr>
       </w:pPr>
       <w:bookmarkStart w:id="6" w:name="heading-7"/>
       <w:r>
-        <w:rPr>
-          <w:rFonts w:ascii="Cambria Math" w:hAnsi="Cambria Math"/>
-        </w:rPr>
         <w:t>Heading 7</w:t>
       </w:r>
       <w:bookmarkEnd w:id="6"/>
@@ -166,15 +115,9 @@
     <w:p>
       <w:pPr>
         <w:pStyle w:val="Heading8"/>
-        <w:rPr>
-          <w:rFonts w:ascii="Cambria Math" w:hAnsi="Cambria Math"/>
-        </w:rPr>
       </w:pPr>
       <w:bookmarkStart w:id="7" w:name="heading-8"/>
       <w:r>
-        <w:rPr>
-          <w:rFonts w:ascii="Cambria Math" w:hAnsi="Cambria Math"/>
-        </w:rPr>
         <w:t>Heading 8</w:t>
       </w:r>
       <w:bookmarkEnd w:id="7"/>
@@ -182,15 +125,9 @@
     <w:p>
       <w:pPr>
         <w:pStyle w:val="Heading9"/>
-        <w:rPr>
-          <w:rFonts w:ascii="Cambria Math" w:hAnsi="Cambria Math"/>
-        </w:rPr>
       </w:pPr>
       <w:bookmarkStart w:id="8" w:name="heading-9"/>
       <w:r>
-        <w:rPr>
-          <w:rFonts w:ascii="Cambria Math" w:hAnsi="Cambria Math"/>
-        </w:rPr>
         <w:t>Heading 9</w:t>
       </w:r>
       <w:bookmarkEnd w:id="8"/>
@@ -249,14 +186,8 @@
     <w:p>
       <w:pPr>
         <w:pStyle w:val="TableCaption"/>
-        <w:rPr>
-          <w:rFonts w:ascii="Cambria Math" w:hAnsi="Cambria Math"/>
-        </w:rPr>
-      </w:pPr>
-      <w:r>
-        <w:rPr>
-          <w:rFonts w:ascii="Cambria Math" w:hAnsi="Cambria Math"/>
-        </w:rPr>
+      </w:pPr>
+      <w:r>
         <w:t>Table caption.</w:t>
       </w:r>
     </w:p>
@@ -334,70 +265,40 @@
     <w:p>
       <w:pPr>
         <w:pStyle w:val="ImageCaption"/>
-        <w:rPr>
-          <w:rFonts w:ascii="Cambria Math" w:hAnsi="Cambria Math"/>
-        </w:rPr>
-      </w:pPr>
-      <w:r>
-        <w:rPr>
-          <w:rFonts w:ascii="Cambria Math" w:hAnsi="Cambria Math"/>
-        </w:rPr>
+      </w:pPr>
+      <w:r>
         <w:t>Image Caption</w:t>
       </w:r>
     </w:p>
     <w:p>
       <w:pPr>
         <w:pStyle w:val="DefinitionTerm"/>
-        <w:rPr>
-          <w:rFonts w:ascii="Cambria Math" w:hAnsi="Cambria Math"/>
-        </w:rPr>
-      </w:pPr>
-      <w:r>
-        <w:rPr>
-          <w:rFonts w:ascii="Cambria Math" w:hAnsi="Cambria Math"/>
-        </w:rPr>
+      </w:pPr>
+      <w:r>
         <w:t>DefinitionTerm</w:t>
       </w:r>
     </w:p>
     <w:p>
       <w:pPr>
         <w:pStyle w:val="Definition"/>
-        <w:rPr>
-          <w:rFonts w:ascii="Cambria Math" w:hAnsi="Cambria Math"/>
-        </w:rPr>
-      </w:pPr>
-      <w:r>
-        <w:rPr>
-          <w:rFonts w:ascii="Cambria Math" w:hAnsi="Cambria Math"/>
-        </w:rPr>
+      </w:pPr>
+      <w:r>
         <w:t>Definition</w:t>
       </w:r>
     </w:p>
     <w:p>
       <w:pPr>
         <w:pStyle w:val="DefinitionTerm"/>
-        <w:rPr>
-          <w:rFonts w:ascii="Cambria Math" w:hAnsi="Cambria Math"/>
-        </w:rPr>
-      </w:pPr>
-      <w:r>
-        <w:rPr>
-          <w:rFonts w:ascii="Cambria Math" w:hAnsi="Cambria Math"/>
-        </w:rPr>
+      </w:pPr>
+      <w:r>
         <w:t>DefinitionTerm</w:t>
       </w:r>
     </w:p>
     <w:p>
       <w:pPr>
         <w:pStyle w:val="Definition"/>
-        <w:rPr>
-          <w:rFonts w:ascii="Cambria Math" w:hAnsi="Cambria Math"/>
-        </w:rPr>
-      </w:pPr>
-      <w:r>
-        <w:rPr>
-          <w:rFonts w:ascii="Cambria Math" w:hAnsi="Cambria Math"/>
-        </w:rPr>
+      </w:pPr>
+      <w:r>
         <w:t>Definition</w:t>
       </w:r>
     </w:p>
@@ -411,11 +312,21 @@
     </w:p>
     <w:p>
       <w:pPr>
-        <w:pBdr>
-          <w:bottom w:val="single" w:sz="6" w:space="1" w:color="auto"/>
-        </w:pBdr>
-      </w:pPr>
-    </w:p>
+        <w:pStyle w:val="ListBullet"/>
+        <w:tabs>
+          <w:tab w:val="clear" w:pos="180"/>
+          <w:tab w:val="num" w:pos="360"/>
+        </w:tabs>
+        <w:ind w:left="360"/>
+      </w:pPr>
+      <w:r>
+        <w:t>List Bullet</w:t>
+      </w:r>
+      <w:r>
+        <w:t xml:space="preserve"> 2</w:t>
+      </w:r>
+    </w:p>
+    <w:p/>
     <w:p/>
     <w:sectPr>
       <w:footnotePr>
@@ -434,9 +345,6 @@
 <w:endnotes xmlns:wpc="http://schemas.microsoft.com/office/word/2010/wordprocessingCanvas" xmlns:cx="http://schemas.microsoft.com/office/drawing/2014/chartex" xmlns:cx1="http://schemas.microsoft.com/office/drawing/2015/9/8/chartex" xmlns:cx2="http://schemas.microsoft.com/office/drawing/2015/10/21/chartex" xmlns:cx3="http://schemas.microsoft.com/office/drawing/2016/5/9/chartex" xmlns:cx4="http://schemas.microsoft.com/office/drawing/2016/5/10/chartex" xmlns:cx5="http://schemas.microsoft.com/office/drawing/2016/5/11/chartex" xmlns:cx6="http://schemas.microsoft.com/office/drawing/2016/5/12/chartex" xmlns:cx7="http://schemas.microsoft.com/office/drawing/2016/5/13/chartex" xmlns:cx8="http://schemas.microsoft.com/office/drawing/2016/5/14/chartex" xmlns:mc="http://schemas.openxmlformats.org/markup-compatibility/2006" xmlns:aink="http://schemas.microsoft.com/office/drawing/2016/ink" xmlns:am3d="http://schemas.microsoft.com/office/drawing/2017/model3d" xmlns:o="urn:schemas-microsoft-com:office:office" xmlns:oel="http://schemas.microsoft.com/office/2019/extlst" xmlns:r="http://schemas.openxmlformats.org/officeDocument/2006/relationships" xmlns:m="http://schemas.openxmlformats.org/officeDocument/2006/math" xmlns:v="urn:schemas-microsoft-com:vml" xmlns:wp14="http://schemas.microsoft.com/office/word/2010/wordprocessingDrawing" xmlns:wp="http://schemas.openxmlformats.org/drawingml/2006/wordprocessingDrawing" xmlns:w10="urn:schemas-microsoft-com:office:word" xmlns:w="http://schemas.openxmlformats.org/wordprocessingml/2006/main" xmlns:w14="http://schemas.microsoft.com/office/word/2010/wordml" xmlns:w15="http://schemas.microsoft.com/office/word/2012/wordml" xmlns:w16cex="http://schemas.microsoft.com/office/word/2018/wordml/cex" xmlns:w16cid="http://schemas.microsoft.com/office/word/2016/wordml/cid" xmlns:w16="http://schemas.microsoft.com/office/word/2018/wordml" xmlns:w16sdtdh="http://schemas.microsoft.com/office/word/2020/wordml/sdtdatahash" xmlns:w16se="http://schemas.microsoft.com/office/word/2015/wordml/symex" xmlns:wpg="http://schemas.microsoft.com/office/word/2010/wordprocessingGroup" xmlns:wpi="http://schemas.microsoft.com/office/word/2010/wordprocessingInk" xmlns:wne="http://schemas.microsoft.com/office/word/2006/wordml" xmlns:wps="http://schemas.microsoft.com/office/word/2010/wordprocessingShape" mc:Ignorable="w14 w15 w16se w16cid w16 w16cex w16sdtdh wp14">
   <w:endnote w:type="separator" w:id="-1">
     <w:p>
-      <w:pPr>
-        <w:spacing w:after="0"/>
-      </w:pPr>
       <w:r>
         <w:separator/>
       </w:r>
@@ -444,9 +352,6 @@
   </w:endnote>
   <w:endnote w:type="continuationSeparator" w:id="0">
     <w:p>
-      <w:pPr>
-        <w:spacing w:after="0"/>
-      </w:pPr>
       <w:r>
         <w:continuationSeparator/>
       </w:r>
@@ -503,7 +408,7 @@
   <w:abstractNum w:abstractNumId="0" w15:restartNumberingAfterBreak="0">
     <w:nsid w:val="FFFFFF89"/>
     <w:multiLevelType w:val="singleLevel"/>
-    <w:tmpl w:val="362475F6"/>
+    <w:tmpl w:val="BA562AD4"/>
     <w:lvl w:ilvl="0">
       <w:start w:val="1"/>
       <w:numFmt w:val="bullet"/>
@@ -1014,6 +919,10 @@
   <w:style w:type="paragraph" w:default="1" w:styleId="Normal">
     <w:name w:val="Normal"/>
     <w:qFormat/>
+    <w:rsid w:val="0050598D"/>
+    <w:pPr>
+      <w:spacing w:after="0"/>
+    </w:pPr>
   </w:style>
   <w:style w:type="paragraph" w:styleId="Heading1">
     <w:name w:val="heading 1"/>
@@ -1045,11 +954,11 @@
     <w:uiPriority w:val="9"/>
     <w:unhideWhenUsed/>
     <w:qFormat/>
-    <w:rsid w:val="00106FBF"/>
+    <w:rsid w:val="00CC7702"/>
     <w:pPr>
       <w:keepNext/>
       <w:keepLines/>
-      <w:spacing w:before="160" w:after="80"/>
+      <w:spacing w:before="120" w:after="120"/>
       <w:outlineLvl w:val="1"/>
     </w:pPr>
     <w:rPr>
@@ -1110,7 +1019,6 @@
     <w:next w:val="BodyText"/>
     <w:link w:val="Heading5Char"/>
     <w:uiPriority w:val="9"/>
-    <w:semiHidden/>
     <w:unhideWhenUsed/>
     <w:qFormat/>
     <w:rsid w:val="00A10FD9"/>
@@ -1131,14 +1039,13 @@
     <w:next w:val="BodyText"/>
     <w:link w:val="Heading6Char"/>
     <w:uiPriority w:val="9"/>
-    <w:semiHidden/>
     <w:unhideWhenUsed/>
     <w:qFormat/>
     <w:rsid w:val="00A10FD9"/>
     <w:pPr>
       <w:keepNext/>
       <w:keepLines/>
-      <w:spacing w:before="40" w:after="0"/>
+      <w:spacing w:before="40"/>
       <w:outlineLvl w:val="5"/>
     </w:pPr>
     <w:rPr>
@@ -1154,14 +1061,13 @@
     <w:next w:val="BodyText"/>
     <w:link w:val="Heading7Char"/>
     <w:uiPriority w:val="9"/>
-    <w:semiHidden/>
     <w:unhideWhenUsed/>
     <w:qFormat/>
     <w:rsid w:val="00A10FD9"/>
     <w:pPr>
       <w:keepNext/>
       <w:keepLines/>
-      <w:spacing w:before="40" w:after="0"/>
+      <w:spacing w:before="40"/>
       <w:outlineLvl w:val="6"/>
     </w:pPr>
     <w:rPr>
@@ -1175,14 +1081,12 @@
     <w:next w:val="BodyText"/>
     <w:link w:val="Heading8Char"/>
     <w:uiPriority w:val="9"/>
-    <w:semiHidden/>
     <w:unhideWhenUsed/>
     <w:qFormat/>
     <w:rsid w:val="00A10FD9"/>
     <w:pPr>
       <w:keepNext/>
       <w:keepLines/>
-      <w:spacing w:after="0"/>
       <w:outlineLvl w:val="7"/>
     </w:pPr>
     <w:rPr>
@@ -1198,14 +1102,12 @@
     <w:next w:val="BodyText"/>
     <w:link w:val="Heading9Char"/>
     <w:uiPriority w:val="9"/>
-    <w:semiHidden/>
     <w:unhideWhenUsed/>
     <w:qFormat/>
     <w:rsid w:val="00A10FD9"/>
     <w:pPr>
       <w:keepNext/>
       <w:keepLines/>
-      <w:spacing w:after="0"/>
       <w:outlineLvl w:val="8"/>
     </w:pPr>
     <w:rPr>
@@ -1367,7 +1269,7 @@
     <w:pPr>
       <w:keepNext/>
       <w:keepLines/>
-      <w:spacing w:before="300" w:after="0"/>
+      <w:spacing w:before="300"/>
       <w:jc w:val="center"/>
     </w:pPr>
     <w:rPr>
@@ -1414,7 +1316,7 @@
     <w:basedOn w:val="DefaultParagraphFont"/>
     <w:link w:val="Heading2"/>
     <w:uiPriority w:val="9"/>
-    <w:rsid w:val="00106FBF"/>
+    <w:rsid w:val="00CC7702"/>
     <w:rPr>
       <w:rFonts w:ascii="Cambria Math" w:eastAsiaTheme="majorEastAsia" w:hAnsi="Cambria Math" w:cstheme="majorBidi"/>
       <w:color w:val="0F4761" w:themeColor="accent1" w:themeShade="BF"/>
@@ -1453,7 +1355,6 @@
     <w:basedOn w:val="DefaultParagraphFont"/>
     <w:link w:val="Heading5"/>
     <w:uiPriority w:val="9"/>
-    <w:semiHidden/>
     <w:rsid w:val="00A10FD9"/>
     <w:rPr>
       <w:rFonts w:eastAsiaTheme="majorEastAsia" w:cstheme="majorBidi"/>
@@ -1465,7 +1366,6 @@
     <w:basedOn w:val="DefaultParagraphFont"/>
     <w:link w:val="Heading6"/>
     <w:uiPriority w:val="9"/>
-    <w:semiHidden/>
     <w:rsid w:val="00A10FD9"/>
     <w:rPr>
       <w:rFonts w:eastAsiaTheme="majorEastAsia" w:cstheme="majorBidi"/>
@@ -1479,7 +1379,6 @@
     <w:basedOn w:val="DefaultParagraphFont"/>
     <w:link w:val="Heading7"/>
     <w:uiPriority w:val="9"/>
-    <w:semiHidden/>
     <w:rsid w:val="00A10FD9"/>
     <w:rPr>
       <w:rFonts w:eastAsiaTheme="majorEastAsia" w:cstheme="majorBidi"/>
@@ -1491,7 +1390,6 @@
     <w:basedOn w:val="DefaultParagraphFont"/>
     <w:link w:val="Heading8"/>
     <w:uiPriority w:val="9"/>
-    <w:semiHidden/>
     <w:rsid w:val="00A10FD9"/>
     <w:rPr>
       <w:rFonts w:eastAsiaTheme="majorEastAsia" w:cstheme="majorBidi"/>
@@ -1505,7 +1403,6 @@
     <w:basedOn w:val="DefaultParagraphFont"/>
     <w:link w:val="Heading9"/>
     <w:uiPriority w:val="9"/>
-    <w:semiHidden/>
     <w:rsid w:val="00A10FD9"/>
     <w:rPr>
       <w:rFonts w:eastAsiaTheme="majorEastAsia" w:cstheme="majorBidi"/>
@@ -1574,7 +1471,6 @@
     <w:pPr>
       <w:keepNext/>
       <w:keepLines/>
-      <w:spacing w:after="0"/>
     </w:pPr>
     <w:rPr>
       <w:b/>
@@ -1663,11 +1559,16 @@
   <w:style w:type="paragraph" w:styleId="ListBullet">
     <w:name w:val="List Bullet"/>
     <w:basedOn w:val="Normal"/>
-    <w:rsid w:val="00106FBF"/>
+    <w:rsid w:val="00830E94"/>
     <w:pPr>
       <w:numPr>
         <w:numId w:val="3"/>
       </w:numPr>
+      <w:tabs>
+        <w:tab w:val="clear" w:pos="360"/>
+        <w:tab w:val="num" w:pos="180"/>
+      </w:tabs>
+      <w:ind w:left="180" w:hanging="180"/>
       <w:contextualSpacing/>
     </w:pPr>
     <w:rPr>

</xml_diff>